<commit_message>
Update report (write about expectimax)
</commit_message>
<xml_diff>
--- a/module4/IT3105 module 4.docx
+++ b/module4/IT3105 module 4.docx
@@ -7,6 +7,144 @@
         <w:pStyle w:val="Heading1"/>
       </w:pPr>
       <w:r>
+        <w:t>Expectimax</w:t>
+      </w:r>
+    </w:p>
+    <w:p>
+      <w:r>
+        <w:t>T</w:t>
+      </w:r>
+      <w:r>
+        <w:t xml:space="preserve">he program can become slow if it searches deeply and/or has a large branching factor. </w:t>
+      </w:r>
+      <w:r>
+        <w:t>There’s a trade-off:</w:t>
+      </w:r>
+    </w:p>
+    <w:p>
+      <w:pPr>
+        <w:pStyle w:val="ListParagraph"/>
+        <w:numPr>
+          <w:ilvl w:val="0"/>
+          <w:numId w:val="2"/>
+        </w:numPr>
+      </w:pPr>
+      <w:r>
+        <w:t>Large search tree: Slow execution, but good end results</w:t>
+      </w:r>
+    </w:p>
+    <w:p>
+      <w:pPr>
+        <w:pStyle w:val="ListParagraph"/>
+        <w:numPr>
+          <w:ilvl w:val="0"/>
+          <w:numId w:val="2"/>
+        </w:numPr>
+      </w:pPr>
+      <w:r>
+        <w:t>Smaller search tree: Faster execution, but worse end results</w:t>
+      </w:r>
+    </w:p>
+    <w:p>
+      <w:r>
+        <w:t xml:space="preserve">I implemented the game and AI in Python, </w:t>
+      </w:r>
+      <w:r>
+        <w:t xml:space="preserve">and I was not able to run the AI with a depth of 4 in a timely manner. </w:t>
+      </w:r>
+      <w:r>
+        <w:t>Based on experimentation, a depth of 3</w:t>
+      </w:r>
+      <w:r>
+        <w:t xml:space="preserve"> (where each level has a max node </w:t>
+      </w:r>
+      <w:r>
+        <w:rPr>
+          <w:i/>
+        </w:rPr>
+        <w:t>and</w:t>
+      </w:r>
+      <w:r>
+        <w:t xml:space="preserve"> an average node)</w:t>
+      </w:r>
+      <w:r>
+        <w:t xml:space="preserve"> and a branching factor of 4 yields a fast-running program, while the 2048 tile is achieved in</w:t>
+      </w:r>
+      <w:r>
+        <w:t xml:space="preserve"> around 50% of the runs, which is good enough for this assignment.</w:t>
+      </w:r>
+      <w:bookmarkStart w:id="0" w:name="_GoBack"/>
+      <w:bookmarkEnd w:id="0"/>
+    </w:p>
+    <w:p>
+      <w:r>
+        <w:t>In order to keep the branching factor down</w:t>
+      </w:r>
+      <w:r>
+        <w:t xml:space="preserve">, the number of possible spawning events in </w:t>
+      </w:r>
+      <w:r>
+        <w:t>CHANCE</w:t>
+      </w:r>
+      <w:r>
+        <w:t xml:space="preserve"> nodes </w:t>
+      </w:r>
+      <w:r>
+        <w:t xml:space="preserve">is </w:t>
+      </w:r>
+      <w:r>
+        <w:t xml:space="preserve"> limited to 4.</w:t>
+      </w:r>
+      <w:r>
+        <w:t xml:space="preserve"> In other words, up to 4 spawning positions are chosen.</w:t>
+      </w:r>
+      <w:r>
+        <w:t xml:space="preserve"> In fact, only twos are spawned. If fours are also </w:t>
+      </w:r>
+      <w:r>
+        <w:t>considered</w:t>
+      </w:r>
+      <w:r>
+        <w:t xml:space="preserve">, then the branching factor is doubled, and this significantly slows down the program. In </w:t>
+      </w:r>
+      <w:r>
+        <w:t>MAX</w:t>
+      </w:r>
+      <w:r>
+        <w:t xml:space="preserve"> nodes, every possible move</w:t>
+      </w:r>
+      <w:r>
+        <w:t xml:space="preserve"> (direction)</w:t>
+      </w:r>
+      <w:r>
+        <w:t xml:space="preserve"> is considered.</w:t>
+      </w:r>
+    </w:p>
+    <w:p>
+      <w:r>
+        <w:t>I have not attempted to prune nodes like in minimax with alpha-beta-pruning. However, w</w:t>
+      </w:r>
+      <w:r>
+        <w:t xml:space="preserve">hen a “dead” node (i.e. with no possible moves) is found, that node returns a zero for its heuristic value, and the search </w:t>
+      </w:r>
+      <w:r>
+        <w:t>will not</w:t>
+      </w:r>
+      <w:r>
+        <w:t xml:space="preserve"> </w:t>
+      </w:r>
+      <w:r>
+        <w:t xml:space="preserve">(and can not) </w:t>
+      </w:r>
+      <w:r>
+        <w:t>go any deeper from there. This way, the AI is less likely to choose moves that might lead to the end of the game.</w:t>
+      </w:r>
+    </w:p>
+    <w:p>
+      <w:pPr>
+        <w:pStyle w:val="Heading1"/>
+      </w:pPr>
+      <w:r>
         <w:t>Heuristic function</w:t>
       </w:r>
     </w:p>
@@ -21,7 +159,13 @@
         <w:t xml:space="preserve"> the sum of</w:t>
       </w:r>
       <w:r>
-        <w:t xml:space="preserve"> six terms that each give some weight to specific qualities in a state of the game.</w:t>
+        <w:t xml:space="preserve"> six terms that each give some </w:t>
+      </w:r>
+      <w:r>
+        <w:t xml:space="preserve">positive </w:t>
+      </w:r>
+      <w:r>
+        <w:t>weight to specific qualities in a state of the game.</w:t>
       </w:r>
     </w:p>
     <w:p>
@@ -610,6 +754,9 @@
             </m:e>
           </m:nary>
           <m:r>
+            <m:rPr>
+              <m:sty m:val="p"/>
+            </m:rPr>
             <w:rPr>
               <w:rFonts w:ascii="Cambria Math" w:eastAsiaTheme="minorEastAsia" w:hAnsi="Cambria Math"/>
             </w:rPr>
@@ -754,6 +901,9 @@
             </m:e>
           </m:nary>
           <m:r>
+            <m:rPr>
+              <m:sty m:val="p"/>
+            </m:rPr>
             <w:rPr>
               <w:rFonts w:ascii="Cambria Math" w:eastAsiaTheme="minorEastAsia" w:hAnsi="Cambria Math"/>
             </w:rPr>
@@ -898,6 +1048,9 @@
             </m:e>
           </m:nary>
           <m:r>
+            <m:rPr>
+              <m:sty m:val="p"/>
+            </m:rPr>
             <w:rPr>
               <w:rFonts w:ascii="Cambria Math" w:eastAsiaTheme="minorEastAsia" w:hAnsi="Cambria Math"/>
             </w:rPr>
@@ -1092,10 +1245,7 @@
         <w:t>i</w:t>
       </w:r>
       <w:r>
-        <w:t>s defined as the value of the tile in the i-th row in the j-th column</w:t>
-      </w:r>
-      <w:r>
-        <w:t xml:space="preserve"> and where </w:t>
+        <w:t xml:space="preserve">s defined as the value of the tile in the i-th row in the j-th column and where </w:t>
       </w:r>
       <m:oMath>
         <m:sSub>
@@ -1234,7 +1384,6 @@
     </w:p>
     <w:p>
       <w:r>
-        <w:lastRenderedPageBreak/>
         <w:t xml:space="preserve">Finally, </w:t>
       </w:r>
       <m:oMath>
@@ -1242,13 +1391,7 @@
           <w:rPr>
             <w:rFonts w:ascii="Cambria Math" w:eastAsiaTheme="minorEastAsia" w:hAnsi="Cambria Math"/>
           </w:rPr>
-          <m:t>Gradient cell weight</m:t>
-        </m:r>
-        <m:r>
-          <w:rPr>
-            <w:rFonts w:ascii="Cambria Math" w:eastAsiaTheme="minorEastAsia" w:hAnsi="Cambria Math"/>
-          </w:rPr>
-          <m:t>=</m:t>
+          <m:t>Gradient cell weight=</m:t>
         </m:r>
         <m:r>
           <m:rPr>
@@ -1396,18 +1539,6 @@
       </m:oMath>
     </w:p>
     <w:p>
-      <m:oMathPara>
-        <m:oMath>
-          <m:r>
-            <w:rPr>
-              <w:rFonts w:ascii="Cambria Math" w:eastAsiaTheme="minorEastAsia" w:hAnsi="Cambria Math"/>
-            </w:rPr>
-            <w:br/>
-          </m:r>
-        </m:oMath>
-      </m:oMathPara>
-    </w:p>
-    <w:p>
       <w:pPr>
         <w:pStyle w:val="Heading2"/>
       </w:pPr>
@@ -1432,13 +1563,7 @@
             <w:rPr>
               <w:rFonts w:ascii="Cambria Math" w:hAnsi="Cambria Math"/>
             </w:rPr>
-            <m:t>E</m:t>
-          </m:r>
-          <m:r>
-            <w:rPr>
-              <w:rFonts w:ascii="Cambria Math" w:hAnsi="Cambria Math"/>
-            </w:rPr>
-            <m:t>mpty cells=0.05*</m:t>
+            <m:t>Empty cells=0.05*</m:t>
           </m:r>
           <m:sSub>
             <m:sSubPr>
@@ -1470,13 +1595,7 @@
             <w:rPr>
               <w:rFonts w:ascii="Cambria Math" w:eastAsiaTheme="minorEastAsia" w:hAnsi="Cambria Math"/>
             </w:rPr>
-            <m:t>*</m:t>
-          </m:r>
-          <m:r>
-            <w:rPr>
-              <w:rFonts w:ascii="Cambria Math" w:eastAsiaTheme="minorEastAsia" w:hAnsi="Cambria Math"/>
-            </w:rPr>
-            <m:t>(#empt</m:t>
+            <m:t>*(#empt</m:t>
           </m:r>
           <m:sSup>
             <m:sSupPr>
@@ -1556,10 +1675,7 @@
     </w:p>
     <w:p>
       <w:r>
-        <w:t>Two adjacent equal tiles means that they can be merged, and that is a good thing.</w:t>
-      </w:r>
-      <w:r>
-        <w:t xml:space="preserve"> The concept of smoothness tries to boil this down to a number. This number becomes larger when there are more equal tiles adjacent to each other. Smoothness is calculated for each row and for each column, and finally those numbers are summed to become the smoothness term.</w:t>
+        <w:t>Two adjacent equal tiles means that they can be merged, and that is a good thing. The concept of smoothness tries to boil this down to a number. This number becomes larger when there are more equal tiles adjacent to each other. Smoothness is calculated for each row and for each column, and finally those numbers are summed to become the smoothness term.</w:t>
       </w:r>
     </w:p>
     <w:p>
@@ -1742,13 +1858,7 @@
             <w:rPr>
               <w:rFonts w:ascii="Cambria Math" w:hAnsi="Cambria Math"/>
             </w:rPr>
-            <m:t>(r)</m:t>
-          </m:r>
-          <m:r>
-            <w:rPr>
-              <w:rFonts w:ascii="Cambria Math" w:hAnsi="Cambria Math"/>
-            </w:rPr>
-            <m:t>=</m:t>
+            <m:t>(r)=</m:t>
           </m:r>
           <m:nary>
             <m:naryPr>
@@ -1930,6 +2040,8 @@
       <w:pPr>
         <w:rPr>
           <w:rFonts w:eastAsiaTheme="minorEastAsia"/>
+          <w:sz w:val="20"/>
+          <w:szCs w:val="20"/>
         </w:rPr>
       </w:pPr>
       <m:oMathPara>
@@ -1937,20 +2049,11 @@
           <m:r>
             <w:rPr>
               <w:rFonts w:ascii="Cambria Math" w:eastAsiaTheme="minorEastAsia" w:hAnsi="Cambria Math"/>
+              <w:sz w:val="20"/>
+              <w:szCs w:val="20"/>
             </w:rPr>
-            <m:t>S</m:t>
-          </m:r>
-          <m:r>
-            <w:rPr>
-              <w:rFonts w:ascii="Cambria Math" w:eastAsiaTheme="minorEastAsia" w:hAnsi="Cambria Math"/>
-            </w:rPr>
-            <m:t>moothness=</m:t>
-          </m:r>
-          <m:r>
-            <w:rPr>
-              <w:rFonts w:ascii="Cambria Math" w:eastAsiaTheme="minorEastAsia" w:hAnsi="Cambria Math"/>
-            </w:rPr>
-            <m:t>0.5*</m:t>
+            <w:lastRenderedPageBreak/>
+            <m:t>Smoothness=0.5*</m:t>
           </m:r>
           <m:d>
             <m:dPr>
@@ -1958,6 +2061,8 @@
                 <w:rPr>
                   <w:rFonts w:ascii="Cambria Math" w:eastAsiaTheme="minorEastAsia" w:hAnsi="Cambria Math"/>
                   <w:i/>
+                  <w:sz w:val="20"/>
+                  <w:szCs w:val="20"/>
                 </w:rPr>
               </m:ctrlPr>
             </m:dPr>
@@ -1971,6 +2076,8 @@
                     <w:rPr>
                       <w:rFonts w:ascii="Cambria Math" w:eastAsiaTheme="minorEastAsia" w:hAnsi="Cambria Math"/>
                       <w:i/>
+                      <w:sz w:val="20"/>
+                      <w:szCs w:val="20"/>
                     </w:rPr>
                   </m:ctrlPr>
                 </m:naryPr>
@@ -1978,6 +2085,8 @@
                   <m:r>
                     <w:rPr>
                       <w:rFonts w:ascii="Cambria Math" w:eastAsiaTheme="minorEastAsia" w:hAnsi="Cambria Math"/>
+                      <w:sz w:val="20"/>
+                      <w:szCs w:val="20"/>
                     </w:rPr>
                     <m:t>each row as r</m:t>
                   </m:r>
@@ -1987,6 +2096,8 @@
                   <m:r>
                     <w:rPr>
                       <w:rFonts w:ascii="Cambria Math" w:eastAsiaTheme="minorEastAsia" w:hAnsi="Cambria Math"/>
+                      <w:sz w:val="20"/>
+                      <w:szCs w:val="20"/>
                     </w:rPr>
                     <m:t>smoothnes</m:t>
                   </m:r>
@@ -1996,6 +2107,8 @@
                         <w:rPr>
                           <w:rFonts w:ascii="Cambria Math" w:eastAsiaTheme="minorEastAsia" w:hAnsi="Cambria Math"/>
                           <w:i/>
+                          <w:sz w:val="20"/>
+                          <w:szCs w:val="20"/>
                         </w:rPr>
                       </m:ctrlPr>
                     </m:sSubPr>
@@ -2003,6 +2116,8 @@
                       <m:r>
                         <w:rPr>
                           <w:rFonts w:ascii="Cambria Math" w:eastAsiaTheme="minorEastAsia" w:hAnsi="Cambria Math"/>
+                          <w:sz w:val="20"/>
+                          <w:szCs w:val="20"/>
                         </w:rPr>
                         <m:t>s</m:t>
                       </m:r>
@@ -2011,6 +2126,8 @@
                       <m:r>
                         <w:rPr>
                           <w:rFonts w:ascii="Cambria Math" w:eastAsiaTheme="minorEastAsia" w:hAnsi="Cambria Math"/>
+                          <w:sz w:val="20"/>
+                          <w:szCs w:val="20"/>
                         </w:rPr>
                         <m:t>row or column</m:t>
                       </m:r>
@@ -2019,6 +2136,8 @@
                   <m:r>
                     <w:rPr>
                       <w:rFonts w:ascii="Cambria Math" w:eastAsiaTheme="minorEastAsia" w:hAnsi="Cambria Math"/>
+                      <w:sz w:val="20"/>
+                      <w:szCs w:val="20"/>
                     </w:rPr>
                     <m:t>(r)</m:t>
                   </m:r>
@@ -2027,6 +2146,8 @@
               <m:r>
                 <w:rPr>
                   <w:rFonts w:ascii="Cambria Math" w:eastAsiaTheme="minorEastAsia" w:hAnsi="Cambria Math"/>
+                  <w:sz w:val="20"/>
+                  <w:szCs w:val="20"/>
                 </w:rPr>
                 <m:t>+</m:t>
               </m:r>
@@ -2039,6 +2160,8 @@
                     <w:rPr>
                       <w:rFonts w:ascii="Cambria Math" w:eastAsiaTheme="minorEastAsia" w:hAnsi="Cambria Math"/>
                       <w:i/>
+                      <w:sz w:val="20"/>
+                      <w:szCs w:val="20"/>
                     </w:rPr>
                   </m:ctrlPr>
                 </m:naryPr>
@@ -2046,6 +2169,8 @@
                   <m:r>
                     <w:rPr>
                       <w:rFonts w:ascii="Cambria Math" w:eastAsiaTheme="minorEastAsia" w:hAnsi="Cambria Math"/>
+                      <w:sz w:val="20"/>
+                      <w:szCs w:val="20"/>
                     </w:rPr>
                     <m:t>each column as r</m:t>
                   </m:r>
@@ -2055,6 +2180,8 @@
                   <m:r>
                     <w:rPr>
                       <w:rFonts w:ascii="Cambria Math" w:eastAsiaTheme="minorEastAsia" w:hAnsi="Cambria Math"/>
+                      <w:sz w:val="20"/>
+                      <w:szCs w:val="20"/>
                     </w:rPr>
                     <m:t>smoothnes</m:t>
                   </m:r>
@@ -2064,6 +2191,8 @@
                         <w:rPr>
                           <w:rFonts w:ascii="Cambria Math" w:eastAsiaTheme="minorEastAsia" w:hAnsi="Cambria Math"/>
                           <w:i/>
+                          <w:sz w:val="20"/>
+                          <w:szCs w:val="20"/>
                         </w:rPr>
                       </m:ctrlPr>
                     </m:sSubPr>
@@ -2071,6 +2200,8 @@
                       <m:r>
                         <w:rPr>
                           <w:rFonts w:ascii="Cambria Math" w:eastAsiaTheme="minorEastAsia" w:hAnsi="Cambria Math"/>
+                          <w:sz w:val="20"/>
+                          <w:szCs w:val="20"/>
                         </w:rPr>
                         <m:t>s</m:t>
                       </m:r>
@@ -2079,6 +2210,8 @@
                       <m:r>
                         <w:rPr>
                           <w:rFonts w:ascii="Cambria Math" w:eastAsiaTheme="minorEastAsia" w:hAnsi="Cambria Math"/>
+                          <w:sz w:val="20"/>
+                          <w:szCs w:val="20"/>
                         </w:rPr>
                         <m:t>row or column</m:t>
                       </m:r>
@@ -2087,6 +2220,8 @@
                   <m:r>
                     <w:rPr>
                       <w:rFonts w:ascii="Cambria Math" w:eastAsiaTheme="minorEastAsia" w:hAnsi="Cambria Math"/>
+                      <w:sz w:val="20"/>
+                      <w:szCs w:val="20"/>
                     </w:rPr>
                     <m:t>(r)</m:t>
                   </m:r>
@@ -2132,6 +2267,8 @@
       <w:pPr>
         <w:rPr>
           <w:rFonts w:eastAsiaTheme="minorEastAsia"/>
+          <w:sz w:val="20"/>
+          <w:szCs w:val="20"/>
         </w:rPr>
       </w:pPr>
       <m:oMathPara>
@@ -2139,20 +2276,10 @@
           <m:r>
             <w:rPr>
               <w:rFonts w:ascii="Cambria Math" w:eastAsiaTheme="minorEastAsia" w:hAnsi="Cambria Math"/>
+              <w:sz w:val="20"/>
+              <w:szCs w:val="20"/>
             </w:rPr>
-            <m:t>M</m:t>
-          </m:r>
-          <m:r>
-            <w:rPr>
-              <w:rFonts w:ascii="Cambria Math" w:eastAsiaTheme="minorEastAsia" w:hAnsi="Cambria Math"/>
-            </w:rPr>
-            <m:t>onotonicity</m:t>
-          </m:r>
-          <m:r>
-            <w:rPr>
-              <w:rFonts w:ascii="Cambria Math" w:eastAsiaTheme="minorEastAsia" w:hAnsi="Cambria Math"/>
-            </w:rPr>
-            <m:t>=</m:t>
+            <m:t>Monotonicity=</m:t>
           </m:r>
           <m:nary>
             <m:naryPr>
@@ -2163,6 +2290,8 @@
                 <w:rPr>
                   <w:rFonts w:ascii="Cambria Math" w:eastAsiaTheme="minorEastAsia" w:hAnsi="Cambria Math"/>
                   <w:i/>
+                  <w:sz w:val="20"/>
+                  <w:szCs w:val="20"/>
                 </w:rPr>
               </m:ctrlPr>
             </m:naryPr>
@@ -2170,6 +2299,8 @@
               <m:r>
                 <w:rPr>
                   <w:rFonts w:ascii="Cambria Math" w:eastAsiaTheme="minorEastAsia" w:hAnsi="Cambria Math"/>
+                  <w:sz w:val="20"/>
+                  <w:szCs w:val="20"/>
                 </w:rPr>
                 <m:t>each row as r</m:t>
               </m:r>
@@ -2179,6 +2310,8 @@
               <m:r>
                 <w:rPr>
                   <w:rFonts w:ascii="Cambria Math" w:eastAsiaTheme="minorEastAsia" w:hAnsi="Cambria Math"/>
+                  <w:sz w:val="20"/>
+                  <w:szCs w:val="20"/>
                 </w:rPr>
                 <m:t>monotonicit</m:t>
               </m:r>
@@ -2188,6 +2321,8 @@
                     <w:rPr>
                       <w:rFonts w:ascii="Cambria Math" w:eastAsiaTheme="minorEastAsia" w:hAnsi="Cambria Math"/>
                       <w:i/>
+                      <w:sz w:val="20"/>
+                      <w:szCs w:val="20"/>
                     </w:rPr>
                   </m:ctrlPr>
                 </m:sSubPr>
@@ -2195,6 +2330,8 @@
                   <m:r>
                     <w:rPr>
                       <w:rFonts w:ascii="Cambria Math" w:eastAsiaTheme="minorEastAsia" w:hAnsi="Cambria Math"/>
+                      <w:sz w:val="20"/>
+                      <w:szCs w:val="20"/>
                     </w:rPr>
                     <m:t>y</m:t>
                   </m:r>
@@ -2203,6 +2340,8 @@
                   <m:r>
                     <w:rPr>
                       <w:rFonts w:ascii="Cambria Math" w:eastAsiaTheme="minorEastAsia" w:hAnsi="Cambria Math"/>
+                      <w:sz w:val="20"/>
+                      <w:szCs w:val="20"/>
                     </w:rPr>
                     <m:t>row or column</m:t>
                   </m:r>
@@ -2211,6 +2350,8 @@
               <m:r>
                 <w:rPr>
                   <w:rFonts w:ascii="Cambria Math" w:eastAsiaTheme="minorEastAsia" w:hAnsi="Cambria Math"/>
+                  <w:sz w:val="20"/>
+                  <w:szCs w:val="20"/>
                 </w:rPr>
                 <m:t>(r)</m:t>
               </m:r>
@@ -2219,6 +2360,8 @@
           <m:r>
             <w:rPr>
               <w:rFonts w:ascii="Cambria Math" w:eastAsiaTheme="minorEastAsia" w:hAnsi="Cambria Math"/>
+              <w:sz w:val="20"/>
+              <w:szCs w:val="20"/>
             </w:rPr>
             <m:t>+</m:t>
           </m:r>
@@ -2231,6 +2374,8 @@
                 <w:rPr>
                   <w:rFonts w:ascii="Cambria Math" w:eastAsiaTheme="minorEastAsia" w:hAnsi="Cambria Math"/>
                   <w:i/>
+                  <w:sz w:val="20"/>
+                  <w:szCs w:val="20"/>
                 </w:rPr>
               </m:ctrlPr>
             </m:naryPr>
@@ -2238,6 +2383,8 @@
               <m:r>
                 <w:rPr>
                   <w:rFonts w:ascii="Cambria Math" w:eastAsiaTheme="minorEastAsia" w:hAnsi="Cambria Math"/>
+                  <w:sz w:val="20"/>
+                  <w:szCs w:val="20"/>
                 </w:rPr>
                 <m:t>each column as r</m:t>
               </m:r>
@@ -2247,6 +2394,8 @@
               <m:r>
                 <w:rPr>
                   <w:rFonts w:ascii="Cambria Math" w:eastAsiaTheme="minorEastAsia" w:hAnsi="Cambria Math"/>
+                  <w:sz w:val="20"/>
+                  <w:szCs w:val="20"/>
                 </w:rPr>
                 <m:t>monotonicit</m:t>
               </m:r>
@@ -2256,6 +2405,8 @@
                     <w:rPr>
                       <w:rFonts w:ascii="Cambria Math" w:eastAsiaTheme="minorEastAsia" w:hAnsi="Cambria Math"/>
                       <w:i/>
+                      <w:sz w:val="20"/>
+                      <w:szCs w:val="20"/>
                     </w:rPr>
                   </m:ctrlPr>
                 </m:sSubPr>
@@ -2263,6 +2414,8 @@
                   <m:r>
                     <w:rPr>
                       <w:rFonts w:ascii="Cambria Math" w:eastAsiaTheme="minorEastAsia" w:hAnsi="Cambria Math"/>
+                      <w:sz w:val="20"/>
+                      <w:szCs w:val="20"/>
                     </w:rPr>
                     <m:t>y</m:t>
                   </m:r>
@@ -2271,6 +2424,8 @@
                   <m:r>
                     <w:rPr>
                       <w:rFonts w:ascii="Cambria Math" w:eastAsiaTheme="minorEastAsia" w:hAnsi="Cambria Math"/>
+                      <w:sz w:val="20"/>
+                      <w:szCs w:val="20"/>
                     </w:rPr>
                     <m:t>row or column</m:t>
                   </m:r>
@@ -2279,6 +2434,8 @@
               <m:r>
                 <w:rPr>
                   <w:rFonts w:ascii="Cambria Math" w:eastAsiaTheme="minorEastAsia" w:hAnsi="Cambria Math"/>
+                  <w:sz w:val="20"/>
+                  <w:szCs w:val="20"/>
                 </w:rPr>
                 <m:t>(r)</m:t>
               </m:r>
@@ -2287,7 +2444,6 @@
         </m:oMath>
       </m:oMathPara>
     </w:p>
-    <w:p/>
     <w:p>
       <w:pPr>
         <w:rPr>
@@ -2300,7 +2456,6 @@
             <w:rPr>
               <w:rFonts w:ascii="Cambria Math" w:eastAsiaTheme="minorEastAsia" w:hAnsi="Cambria Math"/>
             </w:rPr>
-            <w:lastRenderedPageBreak/>
             <m:t>monotonicit</m:t>
           </m:r>
           <m:sSub>
@@ -2731,19 +2886,7 @@
                 <w:rPr>
                   <w:rFonts w:ascii="Cambria Math" w:eastAsiaTheme="minorEastAsia" w:hAnsi="Cambria Math"/>
                 </w:rPr>
-                <m:t>log2</m:t>
-              </m:r>
-              <m:r>
-                <w:rPr>
-                  <w:rFonts w:ascii="Cambria Math" w:eastAsiaTheme="minorEastAsia" w:hAnsi="Cambria Math"/>
-                </w:rPr>
-                <m:t>diff</m:t>
-              </m:r>
-              <m:r>
-                <w:rPr>
-                  <w:rFonts w:ascii="Cambria Math" w:eastAsiaTheme="minorEastAsia" w:hAnsi="Cambria Math"/>
-                </w:rPr>
-                <m:t>score</m:t>
+                <m:t>log2diffscore</m:t>
               </m:r>
             </m:sub>
           </m:sSub>
@@ -2925,19 +3068,7 @@
         <w:t>Observe that i</w:t>
       </w:r>
       <w:r>
-        <w:t xml:space="preserve">n </w:t>
-      </w:r>
-      <w:r>
-        <w:t>the</w:t>
-      </w:r>
-      <w:r>
-        <w:t xml:space="preserve"> calculation of monotonicity, </w:t>
-      </w:r>
-      <w:r>
-        <w:t>a smaller score is given</w:t>
-      </w:r>
-      <w:r>
-        <w:t xml:space="preserve"> for ordered values that have a large gap in difference, due to the way </w:t>
+        <w:t xml:space="preserve">n the calculation of monotonicity, a smaller score is given for ordered values that have a large gap in difference, due to the way </w:t>
       </w:r>
       <m:oMath>
         <m:sSub>
@@ -3172,16 +3303,7 @@
             <w:rPr>
               <w:rFonts w:ascii="Cambria Math" w:hAnsi="Cambria Math"/>
             </w:rPr>
-            <m:t>Max til</m:t>
-          </m:r>
-          <m:r>
-            <m:rPr>
-              <m:nor/>
-            </m:rPr>
-            <w:rPr>
-              <w:rFonts w:ascii="Cambria Math" w:hAnsi="Cambria Math"/>
-            </w:rPr>
-            <m:t>e value</m:t>
+            <m:t>Max tile value</m:t>
           </m:r>
           <m:r>
             <w:rPr>
@@ -3244,16 +3366,7 @@
             <w:rPr>
               <w:rFonts w:ascii="Cambria Math" w:hAnsi="Cambria Math"/>
             </w:rPr>
-            <m:t>Max til</m:t>
-          </m:r>
-          <m:r>
-            <m:rPr>
-              <m:nor/>
-            </m:rPr>
-            <w:rPr>
-              <w:rFonts w:ascii="Cambria Math" w:hAnsi="Cambria Math"/>
-            </w:rPr>
-            <m:t>e in corner</m:t>
+            <m:t>Max tile in corner</m:t>
           </m:r>
           <m:r>
             <w:rPr>
@@ -3384,7 +3497,16 @@
                       <w:rPr>
                         <w:rFonts w:ascii="Cambria Math" w:hAnsi="Cambria Math"/>
                       </w:rPr>
-                      <m:t>is found in a corner</m:t>
+                      <m:t>can be</m:t>
+                    </m:r>
+                    <m:r>
+                      <m:rPr>
+                        <m:nor/>
+                      </m:rPr>
+                      <w:rPr>
+                        <w:rFonts w:ascii="Cambria Math" w:hAnsi="Cambria Math"/>
+                      </w:rPr>
+                      <m:t xml:space="preserve"> found in a corner</m:t>
                     </m:r>
                   </m:e>
                 </m:mr>
@@ -3412,8 +3534,6 @@
           </m:d>
         </m:oMath>
       </m:oMathPara>
-      <w:bookmarkStart w:id="0" w:name="_GoBack"/>
-      <w:bookmarkEnd w:id="0"/>
     </w:p>
     <w:sectPr>
       <w:pgSz w:w="12240" w:h="15840"/>
@@ -3428,9 +3548,9 @@
 <file path=word/numbering.xml><?xml version="1.0" encoding="utf-8"?>
 <w:numbering xmlns:wpc="http://schemas.microsoft.com/office/word/2010/wordprocessingCanvas" xmlns:cx="http://schemas.microsoft.com/office/drawing/2014/chartex" xmlns:mc="http://schemas.openxmlformats.org/markup-compatibility/2006" xmlns:o="urn:schemas-microsoft-com:office:office" xmlns:r="http://schemas.openxmlformats.org/officeDocument/2006/relationships" xmlns:m="http://schemas.openxmlformats.org/officeDocument/2006/math" xmlns:v="urn:schemas-microsoft-com:vml" xmlns:wp14="http://schemas.microsoft.com/office/word/2010/wordprocessingDrawing" xmlns:wp="http://schemas.openxmlformats.org/drawingml/2006/wordprocessingDrawing" xmlns:w10="urn:schemas-microsoft-com:office:word" xmlns:w="http://schemas.openxmlformats.org/wordprocessingml/2006/main" xmlns:w14="http://schemas.microsoft.com/office/word/2010/wordml" xmlns:w15="http://schemas.microsoft.com/office/word/2012/wordml" xmlns:w16se="http://schemas.microsoft.com/office/word/2015/wordml/symex" xmlns:wpg="http://schemas.microsoft.com/office/word/2010/wordprocessingGroup" xmlns:wpi="http://schemas.microsoft.com/office/word/2010/wordprocessingInk" xmlns:wne="http://schemas.microsoft.com/office/word/2006/wordml" xmlns:wps="http://schemas.microsoft.com/office/word/2010/wordprocessingShape" mc:Ignorable="w14 w15 w16se wp14">
   <w:abstractNum w:abstractNumId="0" w15:restartNumberingAfterBreak="0">
-    <w:nsid w:val="5F963E7F"/>
+    <w:nsid w:val="03411286"/>
     <w:multiLevelType w:val="hybridMultilevel"/>
-    <w:tmpl w:val="A808D400"/>
+    <w:tmpl w:val="BCAA6044"/>
     <w:lvl w:ilvl="0" w:tplc="04090001">
       <w:start w:val="1"/>
       <w:numFmt w:val="bullet"/>
@@ -3540,7 +3660,123 @@
       </w:rPr>
     </w:lvl>
   </w:abstractNum>
+  <w:abstractNum w:abstractNumId="1" w15:restartNumberingAfterBreak="0">
+    <w:nsid w:val="5F963E7F"/>
+    <w:multiLevelType w:val="hybridMultilevel"/>
+    <w:tmpl w:val="A808D400"/>
+    <w:lvl w:ilvl="0" w:tplc="04090001">
+      <w:start w:val="1"/>
+      <w:numFmt w:val="bullet"/>
+      <w:lvlText w:val=""/>
+      <w:lvlJc w:val="left"/>
+      <w:pPr>
+        <w:ind w:left="720" w:hanging="360"/>
+      </w:pPr>
+      <w:rPr>
+        <w:rFonts w:ascii="Symbol" w:hAnsi="Symbol" w:hint="default"/>
+      </w:rPr>
+    </w:lvl>
+    <w:lvl w:ilvl="1" w:tplc="04090003" w:tentative="1">
+      <w:start w:val="1"/>
+      <w:numFmt w:val="bullet"/>
+      <w:lvlText w:val="o"/>
+      <w:lvlJc w:val="left"/>
+      <w:pPr>
+        <w:ind w:left="1440" w:hanging="360"/>
+      </w:pPr>
+      <w:rPr>
+        <w:rFonts w:ascii="Courier New" w:hAnsi="Courier New" w:cs="Courier New" w:hint="default"/>
+      </w:rPr>
+    </w:lvl>
+    <w:lvl w:ilvl="2" w:tplc="04090005" w:tentative="1">
+      <w:start w:val="1"/>
+      <w:numFmt w:val="bullet"/>
+      <w:lvlText w:val=""/>
+      <w:lvlJc w:val="left"/>
+      <w:pPr>
+        <w:ind w:left="2160" w:hanging="360"/>
+      </w:pPr>
+      <w:rPr>
+        <w:rFonts w:ascii="Wingdings" w:hAnsi="Wingdings" w:hint="default"/>
+      </w:rPr>
+    </w:lvl>
+    <w:lvl w:ilvl="3" w:tplc="04090001" w:tentative="1">
+      <w:start w:val="1"/>
+      <w:numFmt w:val="bullet"/>
+      <w:lvlText w:val=""/>
+      <w:lvlJc w:val="left"/>
+      <w:pPr>
+        <w:ind w:left="2880" w:hanging="360"/>
+      </w:pPr>
+      <w:rPr>
+        <w:rFonts w:ascii="Symbol" w:hAnsi="Symbol" w:hint="default"/>
+      </w:rPr>
+    </w:lvl>
+    <w:lvl w:ilvl="4" w:tplc="04090003" w:tentative="1">
+      <w:start w:val="1"/>
+      <w:numFmt w:val="bullet"/>
+      <w:lvlText w:val="o"/>
+      <w:lvlJc w:val="left"/>
+      <w:pPr>
+        <w:ind w:left="3600" w:hanging="360"/>
+      </w:pPr>
+      <w:rPr>
+        <w:rFonts w:ascii="Courier New" w:hAnsi="Courier New" w:cs="Courier New" w:hint="default"/>
+      </w:rPr>
+    </w:lvl>
+    <w:lvl w:ilvl="5" w:tplc="04090005" w:tentative="1">
+      <w:start w:val="1"/>
+      <w:numFmt w:val="bullet"/>
+      <w:lvlText w:val=""/>
+      <w:lvlJc w:val="left"/>
+      <w:pPr>
+        <w:ind w:left="4320" w:hanging="360"/>
+      </w:pPr>
+      <w:rPr>
+        <w:rFonts w:ascii="Wingdings" w:hAnsi="Wingdings" w:hint="default"/>
+      </w:rPr>
+    </w:lvl>
+    <w:lvl w:ilvl="6" w:tplc="04090001" w:tentative="1">
+      <w:start w:val="1"/>
+      <w:numFmt w:val="bullet"/>
+      <w:lvlText w:val=""/>
+      <w:lvlJc w:val="left"/>
+      <w:pPr>
+        <w:ind w:left="5040" w:hanging="360"/>
+      </w:pPr>
+      <w:rPr>
+        <w:rFonts w:ascii="Symbol" w:hAnsi="Symbol" w:hint="default"/>
+      </w:rPr>
+    </w:lvl>
+    <w:lvl w:ilvl="7" w:tplc="04090003" w:tentative="1">
+      <w:start w:val="1"/>
+      <w:numFmt w:val="bullet"/>
+      <w:lvlText w:val="o"/>
+      <w:lvlJc w:val="left"/>
+      <w:pPr>
+        <w:ind w:left="5760" w:hanging="360"/>
+      </w:pPr>
+      <w:rPr>
+        <w:rFonts w:ascii="Courier New" w:hAnsi="Courier New" w:cs="Courier New" w:hint="default"/>
+      </w:rPr>
+    </w:lvl>
+    <w:lvl w:ilvl="8" w:tplc="04090005" w:tentative="1">
+      <w:start w:val="1"/>
+      <w:numFmt w:val="bullet"/>
+      <w:lvlText w:val=""/>
+      <w:lvlJc w:val="left"/>
+      <w:pPr>
+        <w:ind w:left="6480" w:hanging="360"/>
+      </w:pPr>
+      <w:rPr>
+        <w:rFonts w:ascii="Wingdings" w:hAnsi="Wingdings" w:hint="default"/>
+      </w:rPr>
+    </w:lvl>
+  </w:abstractNum>
   <w:num w:numId="1">
+    <w:abstractNumId w:val="1"/>
+  </w:num>
+  <w:num w:numId="2">
     <w:abstractNumId w:val="0"/>
   </w:num>
 </w:numbering>
@@ -4337,7 +4573,7 @@
 </file>
 
 <file path=customXml/itemProps1.xml><?xml version="1.0" encoding="utf-8"?>
-<ds:datastoreItem xmlns:ds="http://schemas.openxmlformats.org/officeDocument/2006/customXml" ds:itemID="{70FDFF12-34E3-4F9A-A792-A93335327F0F}">
+<ds:datastoreItem xmlns:ds="http://schemas.openxmlformats.org/officeDocument/2006/customXml" ds:itemID="{105FE92D-8819-498F-95BB-9960B0A69B3E}">
   <ds:schemaRefs>
     <ds:schemaRef ds:uri="http://schemas.openxmlformats.org/officeDocument/2006/bibliography"/>
   </ds:schemaRefs>

</xml_diff>

<commit_message>
Complete the report. Compile it to PDF. Compile project 2 zip.
</commit_message>
<xml_diff>
--- a/module4/IT3105 module 4.docx
+++ b/module4/IT3105 module 4.docx
@@ -15,16 +15,7 @@
         <w:pStyle w:val="Subtitle"/>
       </w:pPr>
       <w:r>
-        <w:t>Expectimax</w:t>
-      </w:r>
-      <w:r>
-        <w:t xml:space="preserve"> for </w:t>
-      </w:r>
-      <w:r>
-        <w:t>playing the 2048 g</w:t>
-      </w:r>
-      <w:r>
-        <w:t>ame</w:t>
+        <w:t>Expectimax for playing the 2048 game</w:t>
       </w:r>
     </w:p>
     <w:p>
@@ -1646,6 +1637,48 @@
         </w:rPr>
         <w:t xml:space="preserve"> is the number of empty tiles on the board.</w:t>
       </w:r>
+      <w:r>
+        <w:rPr>
+          <w:rFonts w:eastAsiaTheme="minorEastAsia"/>
+        </w:rPr>
+        <w:t xml:space="preserve"> </w:t>
+      </w:r>
+      <m:oMath>
+        <m:sSub>
+          <m:sSubPr>
+            <m:ctrlPr>
+              <w:rPr>
+                <w:rFonts w:ascii="Cambria Math" w:eastAsiaTheme="minorEastAsia" w:hAnsi="Cambria Math"/>
+                <w:i/>
+              </w:rPr>
+            </m:ctrlPr>
+          </m:sSubPr>
+          <m:e>
+            <m:r>
+              <w:rPr>
+                <w:rFonts w:ascii="Cambria Math" w:eastAsiaTheme="minorEastAsia" w:hAnsi="Cambria Math"/>
+              </w:rPr>
+              <m:t>c</m:t>
+            </m:r>
+          </m:e>
+          <m:sub>
+            <m:r>
+              <w:rPr>
+                <w:rFonts w:ascii="Cambria Math" w:eastAsiaTheme="minorEastAsia" w:hAnsi="Cambria Math"/>
+              </w:rPr>
+              <m:t>max</m:t>
+            </m:r>
+          </m:sub>
+        </m:sSub>
+      </m:oMath>
+      <w:r>
+        <w:rPr>
+          <w:rFonts w:eastAsiaTheme="minorEastAsia"/>
+        </w:rPr>
+        <w:t xml:space="preserve"> is a factor because all terms in the heuristic value are scaled with the tile values.</w:t>
+      </w:r>
+      <w:bookmarkStart w:id="0" w:name="_GoBack"/>
+      <w:bookmarkEnd w:id="0"/>
     </w:p>
     <w:p>
       <w:pPr>
@@ -3408,8 +3441,6 @@
       <w:r>
         <w:t>This term gives such states extra weight.</w:t>
       </w:r>
-      <w:bookmarkStart w:id="0" w:name="_GoBack"/>
-      <w:bookmarkEnd w:id="0"/>
     </w:p>
     <w:p>
       <m:oMathPara>
@@ -4684,7 +4715,7 @@
 </file>
 
 <file path=customXml/itemProps1.xml><?xml version="1.0" encoding="utf-8"?>
-<ds:datastoreItem xmlns:ds="http://schemas.openxmlformats.org/officeDocument/2006/customXml" ds:itemID="{F2DA69EF-774C-4A57-93A1-CBED8EC8012B}">
+<ds:datastoreItem xmlns:ds="http://schemas.openxmlformats.org/officeDocument/2006/customXml" ds:itemID="{C39B2C18-BB5F-4E92-8772-C7C145A87774}">
   <ds:schemaRefs>
     <ds:schemaRef ds:uri="http://schemas.openxmlformats.org/officeDocument/2006/bibliography"/>
   </ds:schemaRefs>

</xml_diff>